<commit_message>
Started to implement NegaScout algo
</commit_message>
<xml_diff>
--- a/Lab2/Lab2_Cherpak.docx
+++ b/Lab2/Lab2_Cherpak.docx
@@ -6480,6 +6480,8 @@
           <w:sz w:val="40"/>
         </w:rPr>
       </w:pPr>
+      <w:bookmarkStart w:id="0" w:name="_GoBack"/>
+      <w:bookmarkEnd w:id="0"/>
     </w:p>
     <w:p>
       <w:pPr>
@@ -9420,8 +9422,6 @@
           </wp:inline>
         </w:drawing>
       </w:r>
-      <w:bookmarkStart w:id="0" w:name="_GoBack"/>
-      <w:bookmarkEnd w:id="0"/>
     </w:p>
     <w:sectPr>
       <w:pgSz w:w="11906" w:h="16838"/>

</xml_diff>